<commit_message>
Revert "Revert "changes made4""
This reverts commit b6bd14de6ec551692355e603c886512621d7eed3.
</commit_message>
<xml_diff>
--- a/jonathan1.docx
+++ b/jonathan1.docx
@@ -57,6 +57,11 @@
       <w:proofErr w:type="spellEnd"/>
       <w:r>
         <w:t xml:space="preserve"> is very good and she has a BIG heart so she will make me pass.</w:t>
+      </w:r>
+    </w:p>
+    <w:p>
+      <w:r>
+        <w:t>But this revert is not working for some reason</w:t>
       </w:r>
       <w:bookmarkStart w:id="0" w:name="_GoBack"/>
       <w:bookmarkEnd w:id="0"/>

</xml_diff>